<commit_message>
Added my part to the report.
</commit_message>
<xml_diff>
--- a/final_project/report.docx
+++ b/final_project/report.docx
@@ -175,7 +175,7 @@
           <w:sz w:val="22"/>
         </w:rPr>
         <w:drawing>
-          <wp:inline distT="0" distB="0" distL="0" distR="0">
+          <wp:inline distT="0" distB="0" distL="0" distR="0" wp14:anchorId="03475E79" wp14:editId="63FFE9E6">
             <wp:extent cx="5810250" cy="2019300"/>
             <wp:effectExtent l="0" t="0" r="0" b="0"/>
             <wp:docPr id="11" name="Picture 11" descr="https://lh5.googleusercontent.com/FjMTWwiNJzUSVf3CIv5O_Mow7rJyIsxH_pMxEoVIeG8c9xFp5Zzifo0Gi8ijDiZAhB7R0tgfrGXliNORagnbW55Y_h44-Jp5THLhJ4dLGClvdldQ2fP3lddvQ1fwWP84HbXwM_-z"/>
@@ -506,7 +506,7 @@
           <w:sz w:val="22"/>
         </w:rPr>
         <w:drawing>
-          <wp:inline distT="0" distB="0" distL="0" distR="0">
+          <wp:inline distT="0" distB="0" distL="0" distR="0" wp14:anchorId="6BBD0142" wp14:editId="4CE6369D">
             <wp:extent cx="2381250" cy="1905000"/>
             <wp:effectExtent l="0" t="0" r="0" b="0"/>
             <wp:docPr id="5" name="Picture 5" descr="https://lh5.googleusercontent.com/ovpPY9fDFwdHFMSRgr55OpQfO_jb9APXg1agal7_P2BDlMqSosRJvS8XPsWwup2SFqdv_sBooLLdEaNXp5vt-BM-KC0ufnn1N8lUzW4V-tyHsg1U3Qv7t1sIn2hsg-FSs-xDeTFP"/>
@@ -655,21 +655,7 @@
         <w:rPr>
           <w14:ligatures w14:val="standard"/>
         </w:rPr>
-        <w:t xml:space="preserve">An image is passed into the Fragment </w:t>
-      </w:r>
-      <w:proofErr w:type="spellStart"/>
-      <w:r>
-        <w:rPr>
-          <w14:ligatures w14:val="standard"/>
-        </w:rPr>
-        <w:t>Shader</w:t>
-      </w:r>
-      <w:proofErr w:type="spellEnd"/>
-      <w:r>
-        <w:rPr>
-          <w14:ligatures w14:val="standard"/>
-        </w:rPr>
-        <w:t xml:space="preserve"> program of a known width and height.</w:t>
+        <w:t>An image is passed into the Fragment Shader program of a known width and height.</w:t>
       </w:r>
     </w:p>
     <w:p>
@@ -750,7 +736,7 @@
           <w:noProof/>
         </w:rPr>
         <w:drawing>
-          <wp:inline distT="0" distB="0" distL="0" distR="0">
+          <wp:inline distT="0" distB="0" distL="0" distR="0" wp14:anchorId="36CA05C5" wp14:editId="7F4C1D25">
             <wp:extent cx="2838450" cy="1038225"/>
             <wp:effectExtent l="0" t="0" r="0" b="9525"/>
             <wp:docPr id="9" name="Picture 9" descr="https://lh3.googleusercontent.com/zmZuqt4fQ5pxPVl6ROnbWYYMZo4rW5uVFULali2UB2camC6O139HS_gUQ48IvlzEmemg9mUDYzyqKGM0AY25zsdyfJa8j7MuX5DWlk3SRDtSHcZJv4HsVOc9GV3qMW8UJ3NAkayA"/>
@@ -1015,7 +1001,7 @@
           <w:noProof/>
         </w:rPr>
         <w:drawing>
-          <wp:inline distT="0" distB="0" distL="0" distR="0" wp14:anchorId="34B620D6" wp14:editId="4A16934C">
+          <wp:inline distT="0" distB="0" distL="0" distR="0" wp14:anchorId="260718B1" wp14:editId="794B08B4">
             <wp:extent cx="3048000" cy="600075"/>
             <wp:effectExtent l="0" t="0" r="0" b="9525"/>
             <wp:docPr id="15" name="Picture 15" descr="C:\Users\Cole\AppData\Local\Microsoft\Windows\INetCache\Content.Word\Capture.png"/>
@@ -1748,7 +1734,7 @@
           <w14:ligatures w14:val="standard"/>
         </w:rPr>
         <w:drawing>
-          <wp:inline distT="0" distB="0" distL="0" distR="0">
+          <wp:inline distT="0" distB="0" distL="0" distR="0" wp14:anchorId="4E99C964" wp14:editId="7CCFDFA9">
             <wp:extent cx="3038475" cy="2117437"/>
             <wp:effectExtent l="0" t="0" r="0" b="0"/>
             <wp:docPr id="8" name="Picture 8" descr="C:\Users\Cole\AppData\Local\Microsoft\Windows\INetCache\Content.Word\Capture.png"/>
@@ -1851,13 +1837,48 @@
       <w:r>
         <w:t xml:space="preserve"> - Andy</w:t>
       </w:r>
+    </w:p>
+    <w:p>
+      <w:pPr>
+        <w:pStyle w:val="Para"/>
+        <w:ind w:firstLine="0"/>
+        <w:jc w:val="both"/>
+        <w:rPr>
+          <w:lang w:val="en-GB"/>
+          <w14:ligatures w14:val="standard"/>
+        </w:rPr>
+      </w:pPr>
+      <w:r>
+        <w:rPr>
+          <w:lang w:val="en-GB"/>
+          <w14:ligatures w14:val="standard"/>
+        </w:rPr>
+        <w:t xml:space="preserve">The old TV effect simulates a TV that had its RGB channels desynced. </w:t>
+      </w:r>
+      <w:r>
+        <w:rPr>
+          <w:lang w:val="en-GB"/>
+          <w14:ligatures w14:val="standard"/>
+        </w:rPr>
+        <w:t xml:space="preserve">In the shader the image will have its red, green, and blue (RGB) channels shifted away from one another. </w:t>
+      </w:r>
+      <w:r>
+        <w:rPr>
+          <w:lang w:val="en-GB"/>
+          <w14:ligatures w14:val="standard"/>
+        </w:rPr>
+        <w:t>The process is quite simple:</w:t>
+      </w:r>
       <w:bookmarkStart w:id="1" w:name="_GoBack"/>
       <w:bookmarkEnd w:id="1"/>
     </w:p>
     <w:p>
       <w:pPr>
         <w:pStyle w:val="Para"/>
-        <w:ind w:firstLine="0"/>
+        <w:numPr>
+          <w:ilvl w:val="0"/>
+          <w:numId w:val="46"/>
+        </w:numPr>
         <w:jc w:val="both"/>
         <w:rPr>
           <w:lang w:val="en-GB"/>
@@ -1869,48 +1890,181 @@
           <w:lang w:val="en-GB"/>
           <w14:ligatures w14:val="standard"/>
         </w:rPr>
-        <w:t>Andy, write this.</w:t>
-      </w:r>
-      <w:r>
-        <w:rPr>
-          <w:lang w:val="en-GB"/>
-          <w14:ligatures w14:val="standard"/>
-        </w:rPr>
-        <w:t xml:space="preserve"> </w:t>
-      </w:r>
-      <w:r>
-        <w:rPr>
-          <w:lang w:val="en-GB"/>
-          <w14:ligatures w14:val="standard"/>
-        </w:rPr>
-        <w:t>Could you also include how the scene is being rendered to the computer monitor please?</w:t>
+        <w:t>A texture is passed into the shader.</w:t>
       </w:r>
     </w:p>
     <w:p>
       <w:pPr>
-        <w:pStyle w:val="Head1"/>
-        <w:rPr>
-          <w14:ligatures w14:val="standard"/>
-        </w:rPr>
-      </w:pPr>
-      <w:r>
-        <w:rPr>
-          <w14:ligatures w14:val="standard"/>
-        </w:rPr>
-        <w:t>3</w:t>
-      </w:r>
-      <w:r>
-        <w:rPr>
-          <w:szCs w:val="22"/>
-          <w14:ligatures w14:val="standard"/>
-        </w:rPr>
-        <w:t> </w:t>
-      </w:r>
-      <w:r>
-        <w:rPr>
-          <w14:ligatures w14:val="standard"/>
-        </w:rPr>
-        <w:t>CONCLUSIONS</w:t>
+        <w:pStyle w:val="Para"/>
+        <w:numPr>
+          <w:ilvl w:val="0"/>
+          <w:numId w:val="46"/>
+        </w:numPr>
+        <w:jc w:val="both"/>
+        <w:rPr>
+          <w:lang w:val="en-GB"/>
+          <w14:ligatures w14:val="standard"/>
+        </w:rPr>
+      </w:pPr>
+      <w:r>
+        <w:rPr>
+          <w:lang w:val="en-GB"/>
+          <w14:ligatures w14:val="standard"/>
+        </w:rPr>
+        <w:t xml:space="preserve">An offset amount between each </w:t>
+      </w:r>
+      <w:proofErr w:type="spellStart"/>
+      <w:r>
+        <w:rPr>
+          <w:lang w:val="en-GB"/>
+          <w14:ligatures w14:val="standard"/>
+        </w:rPr>
+        <w:t>color</w:t>
+      </w:r>
+      <w:proofErr w:type="spellEnd"/>
+      <w:r>
+        <w:rPr>
+          <w:lang w:val="en-GB"/>
+          <w14:ligatures w14:val="standard"/>
+        </w:rPr>
+        <w:t xml:space="preserve"> channel is chosen.</w:t>
+      </w:r>
+    </w:p>
+    <w:p>
+      <w:pPr>
+        <w:pStyle w:val="Para"/>
+        <w:numPr>
+          <w:ilvl w:val="0"/>
+          <w:numId w:val="46"/>
+        </w:numPr>
+        <w:jc w:val="both"/>
+        <w:rPr>
+          <w:lang w:val="en-GB"/>
+          <w14:ligatures w14:val="standard"/>
+        </w:rPr>
+      </w:pPr>
+      <w:r>
+        <w:rPr>
+          <w:lang w:val="en-GB"/>
+          <w14:ligatures w14:val="standard"/>
+        </w:rPr>
+        <w:t>The texture is broken into individual red, green, and blue channels.</w:t>
+      </w:r>
+    </w:p>
+    <w:p>
+      <w:pPr>
+        <w:pStyle w:val="Para"/>
+        <w:numPr>
+          <w:ilvl w:val="0"/>
+          <w:numId w:val="46"/>
+        </w:numPr>
+        <w:jc w:val="both"/>
+        <w:rPr>
+          <w:lang w:val="en-GB"/>
+          <w14:ligatures w14:val="standard"/>
+        </w:rPr>
+      </w:pPr>
+      <w:r>
+        <w:rPr>
+          <w:lang w:val="en-GB"/>
+          <w14:ligatures w14:val="standard"/>
+        </w:rPr>
+        <w:t>The green channel gets no offset to give the viewer a frame of reference.</w:t>
+      </w:r>
+    </w:p>
+    <w:p>
+      <w:pPr>
+        <w:pStyle w:val="Para"/>
+        <w:numPr>
+          <w:ilvl w:val="0"/>
+          <w:numId w:val="46"/>
+        </w:numPr>
+        <w:jc w:val="both"/>
+        <w:rPr>
+          <w:lang w:val="en-GB"/>
+          <w14:ligatures w14:val="standard"/>
+        </w:rPr>
+      </w:pPr>
+      <w:r>
+        <w:rPr>
+          <w:lang w:val="en-GB"/>
+          <w14:ligatures w14:val="standard"/>
+        </w:rPr>
+        <w:t>The red channel has the offset added to it and the blue channel has the offset subtracted from it so that both channels move in opposite directions.</w:t>
+      </w:r>
+    </w:p>
+    <w:p>
+      <w:pPr>
+        <w:pStyle w:val="Para"/>
+        <w:numPr>
+          <w:ilvl w:val="0"/>
+          <w:numId w:val="46"/>
+        </w:numPr>
+        <w:jc w:val="both"/>
+        <w:rPr>
+          <w:lang w:val="en-GB"/>
+          <w14:ligatures w14:val="standard"/>
+        </w:rPr>
+      </w:pPr>
+      <w:r>
+        <w:rPr>
+          <w:lang w:val="en-GB"/>
+          <w14:ligatures w14:val="standard"/>
+        </w:rPr>
+        <w:t xml:space="preserve">Finally add each </w:t>
+      </w:r>
+      <w:proofErr w:type="spellStart"/>
+      <w:r>
+        <w:rPr>
+          <w:lang w:val="en-GB"/>
+          <w14:ligatures w14:val="standard"/>
+        </w:rPr>
+        <w:t>color</w:t>
+      </w:r>
+      <w:proofErr w:type="spellEnd"/>
+      <w:r>
+        <w:rPr>
+          <w:lang w:val="en-GB"/>
+          <w14:ligatures w14:val="standard"/>
+        </w:rPr>
+        <w:t xml:space="preserve"> channel into the </w:t>
+      </w:r>
+      <w:proofErr w:type="spellStart"/>
+      <w:r>
+        <w:rPr>
+          <w:lang w:val="en-GB"/>
+          <w14:ligatures w14:val="standard"/>
+        </w:rPr>
+        <w:t>gl_FragColor</w:t>
+      </w:r>
+      <w:proofErr w:type="spellEnd"/>
+      <w:r>
+        <w:rPr>
+          <w:lang w:val="en-GB"/>
+          <w14:ligatures w14:val="standard"/>
+        </w:rPr>
+        <w:t>.</w:t>
+      </w:r>
+    </w:p>
+    <w:p>
+      <w:pPr>
+        <w:pStyle w:val="Para"/>
+        <w:numPr>
+          <w:ilvl w:val="0"/>
+          <w:numId w:val="46"/>
+        </w:numPr>
+        <w:jc w:val="both"/>
+        <w:rPr>
+          <w:lang w:val="en-GB"/>
+          <w14:ligatures w14:val="standard"/>
+        </w:rPr>
+      </w:pPr>
+      <w:r>
+        <w:rPr>
+          <w:lang w:val="en-GB"/>
+          <w14:ligatures w14:val="standard"/>
+        </w:rPr>
+        <w:t>Optionally, multiply the offset amount with a looping number set to have the red and blue channels jiggle around.</w:t>
       </w:r>
     </w:p>
     <w:p>
@@ -1919,6 +2073,134 @@
         <w:ind w:firstLine="0"/>
         <w:jc w:val="both"/>
         <w:rPr>
+          <w:lang w:val="en-GB"/>
+          <w14:ligatures w14:val="standard"/>
+        </w:rPr>
+      </w:pPr>
+      <w:r>
+        <w:rPr>
+          <w:noProof/>
+          <w:lang w:val="en-GB"/>
+          <w14:ligatures w14:val="standard"/>
+        </w:rPr>
+        <w:t xml:space="preserve"> </w:t>
+      </w:r>
+      <w:r>
+        <w:rPr>
+          <w:noProof/>
+          <w:lang w:val="en-GB"/>
+          <w14:ligatures w14:val="standard"/>
+        </w:rPr>
+        <w:drawing>
+          <wp:inline distT="0" distB="0" distL="0" distR="0" wp14:anchorId="0DFC81C5" wp14:editId="2B0B16F1">
+            <wp:extent cx="2009775" cy="2009775"/>
+            <wp:effectExtent l="0" t="0" r="9525" b="9525"/>
+            <wp:docPr id="1" name="Picture 1"/>
+            <wp:cNvGraphicFramePr>
+              <a:graphicFrameLocks xmlns:a="http://schemas.openxmlformats.org/drawingml/2006/main" noChangeAspect="1"/>
+            </wp:cNvGraphicFramePr>
+            <a:graphic xmlns:a="http://schemas.openxmlformats.org/drawingml/2006/main">
+              <a:graphicData uri="http://schemas.openxmlformats.org/drawingml/2006/picture">
+                <pic:pic xmlns:pic="http://schemas.openxmlformats.org/drawingml/2006/picture">
+                  <pic:nvPicPr>
+                    <pic:cNvPr id="0" name="Picture 1"/>
+                    <pic:cNvPicPr>
+                      <a:picLocks noChangeAspect="1" noChangeArrowheads="1"/>
+                    </pic:cNvPicPr>
+                  </pic:nvPicPr>
+                  <pic:blipFill>
+                    <a:blip r:embed="rId18" cstate="print">
+                      <a:extLst>
+                        <a:ext uri="{28A0092B-C50C-407E-A947-70E740481C1C}">
+                          <a14:useLocalDpi xmlns:a14="http://schemas.microsoft.com/office/drawing/2010/main" val="0"/>
+                        </a:ext>
+                      </a:extLst>
+                    </a:blip>
+                    <a:srcRect/>
+                    <a:stretch>
+                      <a:fillRect/>
+                    </a:stretch>
+                  </pic:blipFill>
+                  <pic:spPr bwMode="auto">
+                    <a:xfrm>
+                      <a:off x="0" y="0"/>
+                      <a:ext cx="2009775" cy="2009775"/>
+                    </a:xfrm>
+                    <a:prstGeom prst="rect">
+                      <a:avLst/>
+                    </a:prstGeom>
+                    <a:noFill/>
+                    <a:ln>
+                      <a:noFill/>
+                    </a:ln>
+                  </pic:spPr>
+                </pic:pic>
+              </a:graphicData>
+            </a:graphic>
+          </wp:inline>
+        </w:drawing>
+      </w:r>
+      <w:r>
+        <w:rPr>
+          <w:lang w:val="en-GB"/>
+          <w14:ligatures w14:val="standard"/>
+        </w:rPr>
+        <w:t xml:space="preserve"> </w:t>
+      </w:r>
+    </w:p>
+    <w:p>
+      <w:pPr>
+        <w:pStyle w:val="Para"/>
+        <w:ind w:firstLine="0"/>
+        <w:jc w:val="both"/>
+        <w:rPr>
+          <w:i/>
+          <w:lang w:val="en-GB"/>
+          <w14:ligatures w14:val="standard"/>
+        </w:rPr>
+      </w:pPr>
+      <w:r>
+        <w:rPr>
+          <w:i/>
+          <w:lang w:val="en-GB"/>
+          <w14:ligatures w14:val="standard"/>
+        </w:rPr>
+        <w:t>Figure 6. Demonstration of the RGB shift.</w:t>
+      </w:r>
+    </w:p>
+    <w:p>
+      <w:pPr>
+        <w:pStyle w:val="Head1"/>
+        <w:rPr>
+          <w14:ligatures w14:val="standard"/>
+        </w:rPr>
+      </w:pPr>
+      <w:r>
+        <w:rPr>
+          <w14:ligatures w14:val="standard"/>
+        </w:rPr>
+        <w:t>3</w:t>
+      </w:r>
+      <w:r>
+        <w:rPr>
+          <w:szCs w:val="22"/>
+          <w14:ligatures w14:val="standard"/>
+        </w:rPr>
+        <w:t> </w:t>
+      </w:r>
+      <w:r>
+        <w:rPr>
+          <w14:ligatures w14:val="standard"/>
+        </w:rPr>
+        <w:t>CONCLUSIONS</w:t>
+      </w:r>
+    </w:p>
+    <w:p>
+      <w:pPr>
+        <w:pStyle w:val="Para"/>
+        <w:ind w:firstLine="0"/>
+        <w:jc w:val="both"/>
+        <w:rPr>
           <w14:ligatures w14:val="standard"/>
         </w:rPr>
       </w:pPr>
@@ -1946,7 +2228,14 @@
         <w:rPr>
           <w14:ligatures w14:val="standard"/>
         </w:rPr>
-        <w:t xml:space="preserve"> due to the independent nature of these effects. Many don’t rely on the geometry at all, and only work on a single image that is the result of a normal render. Another result of that is that these effects are very computationally cheap as well. Adding these effects to your projects can easily and cheaply increase their visual appeal.</w:t>
+        <w:t xml:space="preserve"> due to the independent nature of these effects. Many don’t rely on the geometry at all, and only work on a single image that is the result of a normal render. Another result of that is that these effects are very computationally cheap as well. Adding these </w:t>
+      </w:r>
+      <w:r>
+        <w:rPr>
+          <w14:ligatures w14:val="standard"/>
+        </w:rPr>
+        <w:lastRenderedPageBreak/>
+        <w:t>effects to your projects can easily and cheaply increase their visual appeal.</w:t>
       </w:r>
     </w:p>
     <w:p>
@@ -1989,9 +2278,9 @@
                 <w14:ligatures w14:val="standard"/>
               </w:rPr>
             </w:pPr>
-            <w:bookmarkStart w:id="2" w:name="RefPart"/>
-            <w:bookmarkStart w:id="3" w:name="bib1"/>
-            <w:bookmarkEnd w:id="3"/>
+            <w:bookmarkStart w:id="2" w:name="bib1"/>
+            <w:bookmarkStart w:id="3" w:name="RefPart"/>
+            <w:bookmarkEnd w:id="2"/>
             <w:r>
               <w:rPr>
                 <w:rFonts w:cs="Linux Libertine"/>
@@ -2430,7 +2719,7 @@
           </w:p>
         </w:tc>
       </w:tr>
-      <w:bookmarkEnd w:id="2"/>
+      <w:bookmarkEnd w:id="3"/>
     </w:tbl>
     <w:p>
       <w:pPr>
@@ -6313,6 +6602,95 @@
     </w:lvl>
   </w:abstractNum>
   <w:abstractNum w:abstractNumId="40" w15:restartNumberingAfterBreak="0">
+    <w:nsid w:val="710938B4"/>
+    <w:multiLevelType w:val="hybridMultilevel"/>
+    <w:tmpl w:val="E7B22DFA"/>
+    <w:lvl w:ilvl="0" w:tplc="0409000F">
+      <w:start w:val="1"/>
+      <w:numFmt w:val="decimal"/>
+      <w:lvlText w:val="%1."/>
+      <w:lvlJc w:val="left"/>
+      <w:pPr>
+        <w:ind w:left="720" w:hanging="360"/>
+      </w:pPr>
+      <w:rPr>
+        <w:rFonts w:hint="default"/>
+      </w:rPr>
+    </w:lvl>
+    <w:lvl w:ilvl="1" w:tplc="04090019" w:tentative="1">
+      <w:start w:val="1"/>
+      <w:numFmt w:val="lowerLetter"/>
+      <w:lvlText w:val="%2."/>
+      <w:lvlJc w:val="left"/>
+      <w:pPr>
+        <w:ind w:left="1440" w:hanging="360"/>
+      </w:pPr>
+    </w:lvl>
+    <w:lvl w:ilvl="2" w:tplc="0409001B" w:tentative="1">
+      <w:start w:val="1"/>
+      <w:numFmt w:val="lowerRoman"/>
+      <w:lvlText w:val="%3."/>
+      <w:lvlJc w:val="right"/>
+      <w:pPr>
+        <w:ind w:left="2160" w:hanging="180"/>
+      </w:pPr>
+    </w:lvl>
+    <w:lvl w:ilvl="3" w:tplc="0409000F" w:tentative="1">
+      <w:start w:val="1"/>
+      <w:numFmt w:val="decimal"/>
+      <w:lvlText w:val="%4."/>
+      <w:lvlJc w:val="left"/>
+      <w:pPr>
+        <w:ind w:left="2880" w:hanging="360"/>
+      </w:pPr>
+    </w:lvl>
+    <w:lvl w:ilvl="4" w:tplc="04090019" w:tentative="1">
+      <w:start w:val="1"/>
+      <w:numFmt w:val="lowerLetter"/>
+      <w:lvlText w:val="%5."/>
+      <w:lvlJc w:val="left"/>
+      <w:pPr>
+        <w:ind w:left="3600" w:hanging="360"/>
+      </w:pPr>
+    </w:lvl>
+    <w:lvl w:ilvl="5" w:tplc="0409001B" w:tentative="1">
+      <w:start w:val="1"/>
+      <w:numFmt w:val="lowerRoman"/>
+      <w:lvlText w:val="%6."/>
+      <w:lvlJc w:val="right"/>
+      <w:pPr>
+        <w:ind w:left="4320" w:hanging="180"/>
+      </w:pPr>
+    </w:lvl>
+    <w:lvl w:ilvl="6" w:tplc="0409000F" w:tentative="1">
+      <w:start w:val="1"/>
+      <w:numFmt w:val="decimal"/>
+      <w:lvlText w:val="%7."/>
+      <w:lvlJc w:val="left"/>
+      <w:pPr>
+        <w:ind w:left="5040" w:hanging="360"/>
+      </w:pPr>
+    </w:lvl>
+    <w:lvl w:ilvl="7" w:tplc="04090019" w:tentative="1">
+      <w:start w:val="1"/>
+      <w:numFmt w:val="lowerLetter"/>
+      <w:lvlText w:val="%8."/>
+      <w:lvlJc w:val="left"/>
+      <w:pPr>
+        <w:ind w:left="5760" w:hanging="360"/>
+      </w:pPr>
+    </w:lvl>
+    <w:lvl w:ilvl="8" w:tplc="0409001B" w:tentative="1">
+      <w:start w:val="1"/>
+      <w:numFmt w:val="lowerRoman"/>
+      <w:lvlText w:val="%9."/>
+      <w:lvlJc w:val="right"/>
+      <w:pPr>
+        <w:ind w:left="6480" w:hanging="180"/>
+      </w:pPr>
+    </w:lvl>
+  </w:abstractNum>
+  <w:abstractNum w:abstractNumId="41" w15:restartNumberingAfterBreak="0">
     <w:nsid w:val="77583A02"/>
     <w:multiLevelType w:val="hybridMultilevel"/>
     <w:tmpl w:val="9CACFF9A"/>
@@ -6452,7 +6830,7 @@
       </w:rPr>
     </w:lvl>
   </w:abstractNum>
-  <w:abstractNum w:abstractNumId="41" w15:restartNumberingAfterBreak="0">
+  <w:abstractNum w:abstractNumId="42" w15:restartNumberingAfterBreak="0">
     <w:nsid w:val="799051AC"/>
     <w:multiLevelType w:val="multilevel"/>
     <w:tmpl w:val="04090023"/>
@@ -6616,7 +6994,7 @@
     <w:abstractNumId w:val="29"/>
   </w:num>
   <w:num w:numId="16">
-    <w:abstractNumId w:val="40"/>
+    <w:abstractNumId w:val="41"/>
   </w:num>
   <w:num w:numId="17">
     <w:abstractNumId w:val="27"/>
@@ -6724,7 +7102,7 @@
     <w:abstractNumId w:val="1"/>
   </w:num>
   <w:num w:numId="34">
-    <w:abstractNumId w:val="41"/>
+    <w:abstractNumId w:val="42"/>
   </w:num>
   <w:num w:numId="35">
     <w:abstractNumId w:val="25"/>
@@ -6758,6 +7136,9 @@
   </w:num>
   <w:num w:numId="45">
     <w:abstractNumId w:val="17"/>
+  </w:num>
+  <w:num w:numId="46">
+    <w:abstractNumId w:val="40"/>
   </w:num>
 </w:numbering>
 </file>
@@ -12094,7 +12475,7 @@
 </file>
 
 <file path=customXml/itemProps2.xml><?xml version="1.0" encoding="utf-8"?>
-<ds:datastoreItem xmlns:ds="http://schemas.openxmlformats.org/officeDocument/2006/customXml" ds:itemID="{D5C4CD9F-05AF-418A-AE79-67296CC14F8C}">
+<ds:datastoreItem xmlns:ds="http://schemas.openxmlformats.org/officeDocument/2006/customXml" ds:itemID="{64CC1939-3A65-4F84-BAB9-A799249A79D9}">
   <ds:schemaRefs>
     <ds:schemaRef ds:uri="http://schemas.openxmlformats.org/officeDocument/2006/bibliography"/>
   </ds:schemaRefs>

</xml_diff>

<commit_message>
Added more to my part of the writeup.
</commit_message>
<xml_diff>
--- a/final_project/report.docx
+++ b/final_project/report.docx
@@ -439,13 +439,8 @@
         </w:rPr>
         <w:t> </w:t>
       </w:r>
-      <w:proofErr w:type="spellStart"/>
       <w:r>
-        <w:t>Pixelation</w:t>
-      </w:r>
-      <w:proofErr w:type="spellEnd"/>
-      <w:r>
-        <w:t xml:space="preserve"> Effect</w:t>
+        <w:t>Pixelation Effect</w:t>
       </w:r>
       <w:r>
         <w:t xml:space="preserve"> - Talon</w:t>
@@ -470,21 +465,7 @@
         <w:rPr>
           <w14:ligatures w14:val="standard"/>
         </w:rPr>
-        <w:t xml:space="preserve"> artistic purposes or for </w:t>
-      </w:r>
-      <w:proofErr w:type="gramStart"/>
-      <w:r>
-        <w:rPr>
-          <w14:ligatures w14:val="standard"/>
-        </w:rPr>
-        <w:t>some kind of censorship</w:t>
-      </w:r>
-      <w:proofErr w:type="gramEnd"/>
-      <w:r>
-        <w:rPr>
-          <w14:ligatures w14:val="standard"/>
-        </w:rPr>
-        <w:t>, is the process of breaking up an image into large, individual pixels that overlap and obscure the image.</w:t>
+        <w:t xml:space="preserve"> artistic purposes or for some kind of censorship, is the process of breaking up an image into large, individual pixels that overlap and obscure the image.</w:t>
       </w:r>
     </w:p>
     <w:p>
@@ -570,23 +551,7 @@
           <w:i/>
           <w14:ligatures w14:val="standard"/>
         </w:rPr>
-        <w:t xml:space="preserve">Figure 2. Cat </w:t>
-      </w:r>
-      <w:proofErr w:type="spellStart"/>
-      <w:r>
-        <w:rPr>
-          <w:i/>
-          <w14:ligatures w14:val="standard"/>
-        </w:rPr>
-        <w:t>Pixelation</w:t>
-      </w:r>
-      <w:proofErr w:type="spellEnd"/>
-      <w:r>
-        <w:rPr>
-          <w:i/>
-          <w14:ligatures w14:val="standard"/>
-        </w:rPr>
-        <w:t xml:space="preserve"> Example</w:t>
+        <w:t>Figure 2. Cat Pixelation Example</w:t>
       </w:r>
     </w:p>
     <w:p>
@@ -612,21 +577,7 @@
         <w:rPr>
           <w14:ligatures w14:val="standard"/>
         </w:rPr>
-        <w:t xml:space="preserve">The process of </w:t>
-      </w:r>
-      <w:proofErr w:type="spellStart"/>
-      <w:r>
-        <w:rPr>
-          <w14:ligatures w14:val="standard"/>
-        </w:rPr>
-        <w:t>pixelation</w:t>
-      </w:r>
-      <w:proofErr w:type="spellEnd"/>
-      <w:r>
-        <w:rPr>
-          <w14:ligatures w14:val="standard"/>
-        </w:rPr>
-        <w:t xml:space="preserve"> is very straight forward:</w:t>
+        <w:t>The process of pixelation is very straight forward:</w:t>
       </w:r>
     </w:p>
     <w:p>
@@ -1110,21 +1061,7 @@
         <w:rPr>
           <w14:ligatures w14:val="standard"/>
         </w:rPr>
-        <w:t xml:space="preserve">This was a </w:t>
-      </w:r>
-      <w:proofErr w:type="gramStart"/>
-      <w:r>
-        <w:rPr>
-          <w14:ligatures w14:val="standard"/>
-        </w:rPr>
-        <w:t>fairly simple</w:t>
-      </w:r>
-      <w:proofErr w:type="gramEnd"/>
-      <w:r>
-        <w:rPr>
-          <w14:ligatures w14:val="standard"/>
-        </w:rPr>
-        <w:t xml:space="preserve"> effect to accomplish; all I did was take the UV coordinates of the final render, pass them through a Bezier surface equation, and then used the resulting surface position as the new UV coordinates. A 2D Bezier surface can be modeled by the following equation:</w:t>
+        <w:t>This was a fairly simple effect to accomplish; all I did was take the UV coordinates of the final render, pass them through a Bezier surface equation, and then used the resulting surface position as the new UV coordinates. A 2D Bezier surface can be modeled by the following equation:</w:t>
       </w:r>
     </w:p>
     <w:p>
@@ -1650,63 +1587,7 @@
         <w:rPr>
           <w14:ligatures w14:val="standard"/>
         </w:rPr>
-        <w:t xml:space="preserve">One issue I had with the implementation of the effect was the </w:t>
-      </w:r>
-      <w:proofErr w:type="spellStart"/>
-      <w:r>
-        <w:rPr>
-          <w14:ligatures w14:val="standard"/>
-        </w:rPr>
-        <w:t>nCr</w:t>
-      </w:r>
-      <w:proofErr w:type="spellEnd"/>
-      <w:r>
-        <w:rPr>
-          <w14:ligatures w14:val="standard"/>
-        </w:rPr>
-        <w:t xml:space="preserve"> requiring a factorial to compute. As far as I’m aware, theirs is no factorial function in </w:t>
-      </w:r>
-      <w:proofErr w:type="spellStart"/>
-      <w:r>
-        <w:rPr>
-          <w14:ligatures w14:val="standard"/>
-        </w:rPr>
-        <w:t>glsl</w:t>
-      </w:r>
-      <w:proofErr w:type="spellEnd"/>
-      <w:r>
-        <w:rPr>
-          <w14:ligatures w14:val="standard"/>
-        </w:rPr>
-        <w:t xml:space="preserve">, and I can’t directly compute it because it would require an unbounded loop. Fortunately we only need to compute a factorial as high as </w:t>
-      </w:r>
-      <w:proofErr w:type="gramStart"/>
-      <w:r>
-        <w:rPr>
-          <w14:ligatures w14:val="standard"/>
-        </w:rPr>
-        <w:t>max(</w:t>
-      </w:r>
-      <w:proofErr w:type="gramEnd"/>
-      <w:r>
-        <w:rPr>
-          <w14:ligatures w14:val="standard"/>
-        </w:rPr>
-        <w:t xml:space="preserve">n, m) = 2 in this case. </w:t>
-      </w:r>
-      <w:proofErr w:type="gramStart"/>
-      <w:r>
-        <w:rPr>
-          <w14:ligatures w14:val="standard"/>
-        </w:rPr>
-        <w:t>So</w:t>
-      </w:r>
-      <w:proofErr w:type="gramEnd"/>
-      <w:r>
-        <w:rPr>
-          <w14:ligatures w14:val="standard"/>
-        </w:rPr>
-        <w:t xml:space="preserve"> I just used 3 if statements to compute the factorial of 0, 1, and 2. </w:t>
+        <w:t xml:space="preserve">One issue I had with the implementation of the effect was the nCr requiring a factorial to compute. As far as I’m aware, theirs is no factorial function in glsl, and I can’t directly compute it because it would require an unbounded loop. Fortunately we only need to compute a factorial as high as max(n, m) = 2 in this case. So I just used 3 if statements to compute the factorial of 0, 1, and 2. </w:t>
       </w:r>
     </w:p>
     <w:p>
@@ -1869,8 +1750,6 @@
         </w:rPr>
         <w:t>The process is quite simple:</w:t>
       </w:r>
-      <w:bookmarkStart w:id="1" w:name="_GoBack"/>
-      <w:bookmarkEnd w:id="1"/>
     </w:p>
     <w:p>
       <w:pPr>
@@ -1911,23 +1790,7 @@
           <w:lang w:val="en-GB"/>
           <w14:ligatures w14:val="standard"/>
         </w:rPr>
-        <w:t xml:space="preserve">An offset amount between each </w:t>
-      </w:r>
-      <w:proofErr w:type="spellStart"/>
-      <w:r>
-        <w:rPr>
-          <w:lang w:val="en-GB"/>
-          <w14:ligatures w14:val="standard"/>
-        </w:rPr>
-        <w:t>color</w:t>
-      </w:r>
-      <w:proofErr w:type="spellEnd"/>
-      <w:r>
-        <w:rPr>
-          <w:lang w:val="en-GB"/>
-          <w14:ligatures w14:val="standard"/>
-        </w:rPr>
-        <w:t xml:space="preserve"> channel is chosen.</w:t>
+        <w:t>An offset amount between each color channel is chosen.</w:t>
       </w:r>
     </w:p>
     <w:p>
@@ -2011,39 +1874,21 @@
           <w:lang w:val="en-GB"/>
           <w14:ligatures w14:val="standard"/>
         </w:rPr>
-        <w:t xml:space="preserve">Finally add each </w:t>
+        <w:t>Finally</w:t>
       </w:r>
-      <w:proofErr w:type="spellStart"/>
       <w:r>
         <w:rPr>
           <w:lang w:val="en-GB"/>
           <w14:ligatures w14:val="standard"/>
         </w:rPr>
-        <w:t>color</w:t>
+        <w:t>,</w:t>
       </w:r>
-      <w:proofErr w:type="spellEnd"/>
       <w:r>
         <w:rPr>
           <w:lang w:val="en-GB"/>
           <w14:ligatures w14:val="standard"/>
         </w:rPr>
-        <w:t xml:space="preserve"> channel into the </w:t>
-      </w:r>
-      <w:proofErr w:type="spellStart"/>
-      <w:r>
-        <w:rPr>
-          <w:lang w:val="en-GB"/>
-          <w14:ligatures w14:val="standard"/>
-        </w:rPr>
-        <w:t>gl_FragColor</w:t>
-      </w:r>
-      <w:proofErr w:type="spellEnd"/>
-      <w:r>
-        <w:rPr>
-          <w:lang w:val="en-GB"/>
-          <w14:ligatures w14:val="standard"/>
-        </w:rPr>
-        <w:t>.</w:t>
+        <w:t xml:space="preserve"> add each color channel into the gl_FragColor.</w:t>
       </w:r>
     </w:p>
     <w:p>
@@ -2066,6 +1911,37 @@
         </w:rPr>
         <w:t>Optionally, multiply the offset amount with a looping number set to have the red and blue channels jiggle around.</w:t>
       </w:r>
+    </w:p>
+    <w:p>
+      <w:pPr>
+        <w:pStyle w:val="Para"/>
+        <w:ind w:firstLine="0"/>
+        <w:jc w:val="both"/>
+        <w:rPr>
+          <w:lang w:val="en-GB"/>
+          <w14:ligatures w14:val="standard"/>
+        </w:rPr>
+      </w:pPr>
+      <w:r>
+        <w:rPr>
+          <w:lang w:val="en-GB"/>
+          <w14:ligatures w14:val="standard"/>
+        </w:rPr>
+        <w:t>This shader was created from a Shadertoy version. The Shadertoy used a texture() function to shift its RGB channels. For three.js that had to be changed to the texture2D() function which simplified the parameters passed in. The UV coordinates of the texture in three.js were generated from the vertex shader which simplified the fragment shader.</w:t>
+      </w:r>
+    </w:p>
+    <w:p>
+      <w:pPr>
+        <w:pStyle w:val="Para"/>
+        <w:ind w:firstLine="0"/>
+        <w:jc w:val="both"/>
+        <w:rPr>
+          <w:lang w:val="en-GB"/>
+          <w14:ligatures w14:val="standard"/>
+        </w:rPr>
+      </w:pPr>
+      <w:bookmarkStart w:id="1" w:name="_GoBack"/>
+      <w:bookmarkEnd w:id="1"/>
     </w:p>
     <w:p>
       <w:pPr>
@@ -2179,6 +2055,7 @@
         <w:rPr>
           <w14:ligatures w14:val="standard"/>
         </w:rPr>
+        <w:lastRenderedPageBreak/>
         <w:t>3</w:t>
       </w:r>
       <w:r>
@@ -2208,34 +2085,13 @@
         <w:rPr>
           <w14:ligatures w14:val="standard"/>
         </w:rPr>
-        <w:t xml:space="preserve">We ended up creating a scene with a variety of post-processing effects included. These effects were very easy to </w:t>
-      </w:r>
-      <w:proofErr w:type="gramStart"/>
-      <w:r>
-        <w:rPr>
-          <w14:ligatures w14:val="standard"/>
-        </w:rPr>
-        <w:t>integrate</w:t>
+        <w:t>We ended up creating a scene with a variety of post-processing effects included. These effects were very easy to integrate</w:t>
       </w:r>
       <w:r>
         <w:rPr>
           <w14:ligatures w14:val="standard"/>
         </w:rPr>
-        <w:t xml:space="preserve"> together</w:t>
-      </w:r>
-      <w:proofErr w:type="gramEnd"/>
-      <w:r>
-        <w:rPr>
-          <w14:ligatures w14:val="standard"/>
-        </w:rPr>
-        <w:t xml:space="preserve"> due to the independent nature of these effects. Many don’t rely on the geometry at all, and only work on a single image that is the result of a normal render. Another result of that is that these effects are very computationally cheap as well. Adding these </w:t>
-      </w:r>
-      <w:r>
-        <w:rPr>
-          <w14:ligatures w14:val="standard"/>
-        </w:rPr>
-        <w:lastRenderedPageBreak/>
-        <w:t>effects to your projects can easily and cheaply increase their visual appeal.</w:t>
+        <w:t xml:space="preserve"> together due to the independent nature of these effects. Many don’t rely on the geometry at all, and only work on a single image that is the result of a normal render. Another result of that is that these effects are very computationally cheap as well. Adding these effects to your projects can easily and cheaply increase their visual appeal.</w:t>
       </w:r>
     </w:p>
     <w:p>
@@ -2988,21 +2844,7 @@
             <w:rPr>
               <w:rFonts w:cs="Linux Libertine"/>
             </w:rPr>
-            <w:t xml:space="preserve">Magnetic Normal Modes of Bi-Component </w:t>
-          </w:r>
-          <w:proofErr w:type="spellStart"/>
-          <w:r>
-            <w:rPr>
-              <w:rFonts w:cs="Linux Libertine"/>
-            </w:rPr>
-            <w:t>Permalloy</w:t>
-          </w:r>
-          <w:proofErr w:type="spellEnd"/>
-          <w:r>
-            <w:rPr>
-              <w:rFonts w:cs="Linux Libertine"/>
-            </w:rPr>
-            <w:t xml:space="preserve"> Structures</w:t>
+            <w:t>Magnetic Normal Modes of Bi-Component Permalloy Structures</w:t>
           </w:r>
         </w:p>
       </w:tc>
@@ -12475,7 +12317,7 @@
 </file>
 
 <file path=customXml/itemProps2.xml><?xml version="1.0" encoding="utf-8"?>
-<ds:datastoreItem xmlns:ds="http://schemas.openxmlformats.org/officeDocument/2006/customXml" ds:itemID="{64CC1939-3A65-4F84-BAB9-A799249A79D9}">
+<ds:datastoreItem xmlns:ds="http://schemas.openxmlformats.org/officeDocument/2006/customXml" ds:itemID="{4CAB6022-1298-49C4-B1D7-4A409FEC881C}">
   <ds:schemaRefs>
     <ds:schemaRef ds:uri="http://schemas.openxmlformats.org/officeDocument/2006/bibliography"/>
   </ds:schemaRefs>

</xml_diff>

<commit_message>
Changed RGB shift to Chromatic Aberration and added a bit more to the write up.
</commit_message>
<xml_diff>
--- a/final_project/report.docx
+++ b/final_project/report.docx
@@ -1713,7 +1713,10 @@
         <w:t> </w:t>
       </w:r>
       <w:r>
-        <w:t>Old TV Effect</w:t>
+        <w:t>Chromatic Aberration</w:t>
+      </w:r>
+      <w:r>
+        <w:t xml:space="preserve"> Effect</w:t>
       </w:r>
       <w:r>
         <w:t xml:space="preserve"> - Andy</w:t>
@@ -1734,14 +1737,56 @@
           <w:lang w:val="en-GB"/>
           <w14:ligatures w14:val="standard"/>
         </w:rPr>
-        <w:t xml:space="preserve">The old TV effect simulates a TV that had its RGB channels desynced. </w:t>
+        <w:t xml:space="preserve">The </w:t>
       </w:r>
       <w:r>
         <w:rPr>
           <w:lang w:val="en-GB"/>
           <w14:ligatures w14:val="standard"/>
         </w:rPr>
-        <w:t xml:space="preserve">In the shader the image will have its red, green, and blue (RGB) channels shifted away from one another. </w:t>
+        <w:t>chromatic aberration</w:t>
+      </w:r>
+      <w:r>
+        <w:rPr>
+          <w:lang w:val="en-GB"/>
+          <w14:ligatures w14:val="standard"/>
+        </w:rPr>
+        <w:t xml:space="preserve"> effect </w:t>
+      </w:r>
+      <w:r>
+        <w:rPr>
+          <w:lang w:val="en-GB"/>
+          <w14:ligatures w14:val="standard"/>
+        </w:rPr>
+        <w:t xml:space="preserve">kind of </w:t>
+      </w:r>
+      <w:r>
+        <w:rPr>
+          <w:lang w:val="en-GB"/>
+          <w14:ligatures w14:val="standard"/>
+        </w:rPr>
+        <w:t xml:space="preserve">simulates a TV that had its RGB channels desynced. </w:t>
+      </w:r>
+      <w:r>
+        <w:rPr>
+          <w:lang w:val="en-GB"/>
+          <w14:ligatures w14:val="standard"/>
+        </w:rPr>
+        <w:t>In the shader</w:t>
+      </w:r>
+      <w:r>
+        <w:rPr>
+          <w:lang w:val="en-GB"/>
+          <w14:ligatures w14:val="standard"/>
+        </w:rPr>
+        <w:t>,</w:t>
+      </w:r>
+      <w:r>
+        <w:rPr>
+          <w:lang w:val="en-GB"/>
+          <w14:ligatures w14:val="standard"/>
+        </w:rPr>
+        <w:t xml:space="preserve"> the image will have its red, green, and blue (RGB) channels shifted away from one another. </w:t>
       </w:r>
       <w:r>
         <w:rPr>
@@ -1909,7 +1954,58 @@
           <w:lang w:val="en-GB"/>
           <w14:ligatures w14:val="standard"/>
         </w:rPr>
-        <w:t>Optionally, multiply the offset amount with a looping number set to have the red and blue channels jiggle around.</w:t>
+        <w:t>Optionally, multiply the offset amount with a looping number set</w:t>
+      </w:r>
+      <w:r>
+        <w:rPr>
+          <w:lang w:val="en-GB"/>
+          <w14:ligatures w14:val="standard"/>
+        </w:rPr>
+        <w:t>,</w:t>
+      </w:r>
+      <w:r>
+        <w:rPr>
+          <w:lang w:val="en-GB"/>
+          <w14:ligatures w14:val="standard"/>
+        </w:rPr>
+        <w:t xml:space="preserve"> </w:t>
+      </w:r>
+      <w:r>
+        <w:rPr>
+          <w:lang w:val="en-GB"/>
+          <w14:ligatures w14:val="standard"/>
+        </w:rPr>
+        <w:t xml:space="preserve">like time in the scene, </w:t>
+      </w:r>
+      <w:r>
+        <w:rPr>
+          <w:lang w:val="en-GB"/>
+          <w14:ligatures w14:val="standard"/>
+        </w:rPr>
+        <w:t>to have the red and blue channels jiggle around.</w:t>
+      </w:r>
+      <w:bookmarkStart w:id="1" w:name="_GoBack"/>
+      <w:bookmarkEnd w:id="1"/>
+    </w:p>
+    <w:p>
+      <w:pPr>
+        <w:pStyle w:val="Para"/>
+        <w:numPr>
+          <w:ilvl w:val="0"/>
+          <w:numId w:val="46"/>
+        </w:numPr>
+        <w:jc w:val="both"/>
+        <w:rPr>
+          <w:lang w:val="en-GB"/>
+          <w14:ligatures w14:val="standard"/>
+        </w:rPr>
+      </w:pPr>
+      <w:r>
+        <w:rPr>
+          <w:lang w:val="en-GB"/>
+          <w14:ligatures w14:val="standard"/>
+        </w:rPr>
+        <w:t>Take the looping number set and use it with cos() and sin() to cause the red and blue channels to spin around the green channel while jiggling.</w:t>
       </w:r>
     </w:p>
     <w:p>
@@ -1929,19 +2025,6 @@
         </w:rPr>
         <w:t>This shader was created from a Shadertoy version. The Shadertoy used a texture() function to shift its RGB channels. For three.js that had to be changed to the texture2D() function which simplified the parameters passed in. The UV coordinates of the texture in three.js were generated from the vertex shader which simplified the fragment shader.</w:t>
       </w:r>
-    </w:p>
-    <w:p>
-      <w:pPr>
-        <w:pStyle w:val="Para"/>
-        <w:ind w:firstLine="0"/>
-        <w:jc w:val="both"/>
-        <w:rPr>
-          <w:lang w:val="en-GB"/>
-          <w14:ligatures w14:val="standard"/>
-        </w:rPr>
-      </w:pPr>
-      <w:bookmarkStart w:id="1" w:name="_GoBack"/>
-      <w:bookmarkEnd w:id="1"/>
     </w:p>
     <w:p>
       <w:pPr>
@@ -2041,7 +2124,23 @@
           <w:lang w:val="en-GB"/>
           <w14:ligatures w14:val="standard"/>
         </w:rPr>
-        <w:t>Figure 6. Demonstration of the RGB shift.</w:t>
+        <w:t xml:space="preserve">Figure 6. Demonstration of the </w:t>
+      </w:r>
+      <w:r>
+        <w:rPr>
+          <w:i/>
+          <w:lang w:val="en-GB"/>
+          <w14:ligatures w14:val="standard"/>
+        </w:rPr>
+        <w:t>chromatic aberration</w:t>
+      </w:r>
+      <w:r>
+        <w:rPr>
+          <w:i/>
+          <w:lang w:val="en-GB"/>
+          <w14:ligatures w14:val="standard"/>
+        </w:rPr>
+        <w:t>.</w:t>
       </w:r>
     </w:p>
     <w:p>
@@ -12317,7 +12416,7 @@
 </file>
 
 <file path=customXml/itemProps2.xml><?xml version="1.0" encoding="utf-8"?>
-<ds:datastoreItem xmlns:ds="http://schemas.openxmlformats.org/officeDocument/2006/customXml" ds:itemID="{4CAB6022-1298-49C4-B1D7-4A409FEC881C}">
+<ds:datastoreItem xmlns:ds="http://schemas.openxmlformats.org/officeDocument/2006/customXml" ds:itemID="{818F30D3-9B43-4C80-A7BB-1DFDF832FB53}">
   <ds:schemaRefs>
     <ds:schemaRef ds:uri="http://schemas.openxmlformats.org/officeDocument/2006/bibliography"/>
   </ds:schemaRefs>

</xml_diff>

<commit_message>
Mentioned bernstein polynomials in report and exported to pdf
</commit_message>
<xml_diff>
--- a/final_project/report.docx
+++ b/final_project/report.docx
@@ -1332,7 +1332,36 @@
           <w:rFonts w:eastAsiaTheme="minorEastAsia"/>
           <w14:ligatures w14:val="standard"/>
         </w:rPr>
-        <w:t>Where:</w:t>
+        <w:t>Where</w:t>
+      </w:r>
+      <w:r>
+        <w:rPr>
+          <w:rFonts w:eastAsiaTheme="minorEastAsia"/>
+          <w14:ligatures w14:val="standard"/>
+        </w:rPr>
+        <w:t xml:space="preserve"> </w:t>
+      </w:r>
+      <w:r>
+        <w:rPr>
+          <w:rFonts w:eastAsiaTheme="minorEastAsia"/>
+          <w:i/>
+          <w14:ligatures w14:val="standard"/>
+        </w:rPr>
+        <w:t>B</w:t>
+      </w:r>
+      <w:r>
+        <w:rPr>
+          <w:rFonts w:eastAsiaTheme="minorEastAsia"/>
+          <w14:ligatures w14:val="standard"/>
+        </w:rPr>
+        <w:t xml:space="preserve"> is a Bernstein polynomial</w:t>
+      </w:r>
+      <w:r>
+        <w:rPr>
+          <w:rFonts w:eastAsiaTheme="minorEastAsia"/>
+          <w14:ligatures w14:val="standard"/>
+        </w:rPr>
+        <w:t>:</w:t>
       </w:r>
     </w:p>
     <w:p>
@@ -1984,8 +2013,6 @@
         </w:rPr>
         <w:t>to have the red and blue channels jiggle around.</w:t>
       </w:r>
-      <w:bookmarkStart w:id="1" w:name="_GoBack"/>
-      <w:bookmarkEnd w:id="1"/>
     </w:p>
     <w:p>
       <w:pPr>
@@ -2233,9 +2260,9 @@
                 <w14:ligatures w14:val="standard"/>
               </w:rPr>
             </w:pPr>
-            <w:bookmarkStart w:id="2" w:name="bib1"/>
-            <w:bookmarkStart w:id="3" w:name="RefPart"/>
-            <w:bookmarkEnd w:id="2"/>
+            <w:bookmarkStart w:id="1" w:name="bib1"/>
+            <w:bookmarkStart w:id="2" w:name="RefPart"/>
+            <w:bookmarkEnd w:id="1"/>
             <w:r>
               <w:rPr>
                 <w:rFonts w:cs="Linux Libertine"/>
@@ -2295,8 +2322,8 @@
                 <w14:ligatures w14:val="standard"/>
               </w:rPr>
             </w:pPr>
-            <w:bookmarkStart w:id="4" w:name="bib2"/>
-            <w:bookmarkEnd w:id="4"/>
+            <w:bookmarkStart w:id="3" w:name="bib2"/>
+            <w:bookmarkEnd w:id="3"/>
             <w:r>
               <w:rPr>
                 <w:rFonts w:cs="Linux Libertine"/>
@@ -2349,8 +2376,8 @@
                 <w14:ligatures w14:val="standard"/>
               </w:rPr>
             </w:pPr>
-            <w:bookmarkStart w:id="5" w:name="bib3"/>
-            <w:bookmarkEnd w:id="5"/>
+            <w:bookmarkStart w:id="4" w:name="bib3"/>
+            <w:bookmarkEnd w:id="4"/>
             <w:r>
               <w:rPr>
                 <w:rFonts w:cs="Linux Libertine"/>
@@ -2403,8 +2430,8 @@
                 <w14:ligatures w14:val="standard"/>
               </w:rPr>
             </w:pPr>
-            <w:bookmarkStart w:id="6" w:name="bib4"/>
-            <w:bookmarkEnd w:id="6"/>
+            <w:bookmarkStart w:id="5" w:name="bib4"/>
+            <w:bookmarkEnd w:id="5"/>
             <w:r>
               <w:rPr>
                 <w:rFonts w:cs="Linux Libertine"/>
@@ -2457,8 +2484,8 @@
                 <w14:ligatures w14:val="standard"/>
               </w:rPr>
             </w:pPr>
-            <w:bookmarkStart w:id="7" w:name="bib5"/>
-            <w:bookmarkEnd w:id="7"/>
+            <w:bookmarkStart w:id="6" w:name="bib5"/>
+            <w:bookmarkEnd w:id="6"/>
             <w:r>
               <w:rPr>
                 <w:rFonts w:cs="Linux Libertine"/>
@@ -2528,8 +2555,8 @@
                 <w14:ligatures w14:val="standard"/>
               </w:rPr>
             </w:pPr>
-            <w:bookmarkStart w:id="8" w:name="bib6"/>
-            <w:bookmarkEnd w:id="8"/>
+            <w:bookmarkStart w:id="7" w:name="bib6"/>
+            <w:bookmarkEnd w:id="7"/>
             <w:r>
               <w:rPr>
                 <w:rFonts w:cs="Linux Libertine"/>
@@ -2587,94 +2614,6 @@
           </w:p>
         </w:tc>
       </w:tr>
-      <w:tr>
-        <w:trPr>
-          <w:gridAfter w:val="1"/>
-        </w:trPr>
-        <w:tc>
-          <w:tcPr>
-            <w:tcW w:w="0" w:type="auto"/>
-            <w:tcMar>
-              <w:left w:w="20" w:type="dxa"/>
-              <w:right w:w="40" w:type="dxa"/>
-            </w:tcMar>
-          </w:tcPr>
-          <w:p>
-            <w:pPr>
-              <w:pStyle w:val="Bibentry"/>
-              <w:rPr>
-                <w:rFonts w:cs="Linux Libertine"/>
-                <w14:ligatures w14:val="standard"/>
-              </w:rPr>
-            </w:pPr>
-            <w:bookmarkStart w:id="9" w:name="bib7"/>
-            <w:bookmarkEnd w:id="9"/>
-            <w:r>
-              <w:rPr>
-                <w:rFonts w:cs="Linux Libertine"/>
-                <w14:ligatures w14:val="standard"/>
-              </w:rPr>
-              <w:t>[7]</w:t>
-            </w:r>
-          </w:p>
-        </w:tc>
-      </w:tr>
-      <w:tr>
-        <w:tc>
-          <w:tcPr>
-            <w:tcW w:w="0" w:type="auto"/>
-            <w:tcMar>
-              <w:left w:w="20" w:type="dxa"/>
-              <w:right w:w="40" w:type="dxa"/>
-            </w:tcMar>
-          </w:tcPr>
-          <w:p>
-            <w:pPr>
-              <w:pStyle w:val="Bibentry"/>
-              <w:rPr>
-                <w:rFonts w:cs="Linux Libertine"/>
-                <w14:ligatures w14:val="standard"/>
-              </w:rPr>
-            </w:pPr>
-            <w:bookmarkStart w:id="10" w:name="bib8"/>
-            <w:bookmarkEnd w:id="10"/>
-            <w:r>
-              <w:rPr>
-                <w:rFonts w:cs="Linux Libertine"/>
-                <w14:ligatures w14:val="standard"/>
-              </w:rPr>
-              <w:t>[8</w:t>
-            </w:r>
-            <w:r>
-              <w:rPr>
-                <w:rFonts w:cs="Linux Libertine"/>
-                <w14:ligatures w14:val="standard"/>
-              </w:rPr>
-              <w:t>]</w:t>
-            </w:r>
-          </w:p>
-        </w:tc>
-        <w:tc>
-          <w:tcPr>
-            <w:tcW w:w="0" w:type="auto"/>
-            <w:tcMar>
-              <w:left w:w="20" w:type="dxa"/>
-            </w:tcMar>
-          </w:tcPr>
-          <w:p>
-            <w:pPr>
-              <w:pStyle w:val="Bibentry"/>
-              <w:rPr>
-                <w:rStyle w:val="Surname"/>
-                <w:rFonts w:cs="Linux Libertine"/>
-                <w:smallCaps/>
-                <w14:ligatures w14:val="standard"/>
-              </w:rPr>
-            </w:pPr>
-          </w:p>
-        </w:tc>
-      </w:tr>
-      <w:bookmarkEnd w:id="3"/>
     </w:tbl>
     <w:p>
       <w:pPr>
@@ -2684,6 +2623,11 @@
           <w14:ligatures w14:val="standard"/>
         </w:rPr>
       </w:pPr>
+      <w:bookmarkStart w:id="8" w:name="bib7"/>
+      <w:bookmarkStart w:id="9" w:name="_GoBack"/>
+      <w:bookmarkEnd w:id="2"/>
+      <w:bookmarkEnd w:id="8"/>
+      <w:bookmarkEnd w:id="9"/>
     </w:p>
     <w:sectPr>
       <w:endnotePr>
@@ -12416,7 +12360,7 @@
 </file>
 
 <file path=customXml/itemProps2.xml><?xml version="1.0" encoding="utf-8"?>
-<ds:datastoreItem xmlns:ds="http://schemas.openxmlformats.org/officeDocument/2006/customXml" ds:itemID="{818F30D3-9B43-4C80-A7BB-1DFDF832FB53}">
+<ds:datastoreItem xmlns:ds="http://schemas.openxmlformats.org/officeDocument/2006/customXml" ds:itemID="{528DDF30-8F21-4956-9E90-8FF275066CCC}">
   <ds:schemaRefs>
     <ds:schemaRef ds:uri="http://schemas.openxmlformats.org/officeDocument/2006/bibliography"/>
   </ds:schemaRefs>

</xml_diff>